<commit_message>
remamed files.  More aws doc
</commit_message>
<xml_diff>
--- a/Doc/platform-docs/NitroEnclave.docx
+++ b/Doc/platform-docs/NitroEnclave.docx
@@ -152,7 +152,33 @@
             <w:szCs w:val="21"/>
             <w14:ligatures w14:val="none"/>
           </w:rPr>
-          <w:t>AWS Nitro Enclaves</w:t>
+          <w:t>AWS Nitro Enclav</w:t>
+        </w:r>
+        <w:r>
+          <w:rPr>
+            <w:rFonts w:ascii="Calibri" w:eastAsia="Times New Roman" w:hAnsi="Calibri" w:cs="Calibri"/>
+            <w:b/>
+            <w:bCs/>
+            <w:color w:val="98253A"/>
+            <w:kern w:val="0"/>
+            <w:sz w:val="21"/>
+            <w:szCs w:val="21"/>
+            <w14:ligatures w14:val="none"/>
+          </w:rPr>
+          <w:t>e</w:t>
+        </w:r>
+        <w:r>
+          <w:rPr>
+            <w:rFonts w:ascii="Calibri" w:eastAsia="Times New Roman" w:hAnsi="Calibri" w:cs="Calibri"/>
+            <w:b/>
+            <w:bCs/>
+            <w:color w:val="98253A"/>
+            <w:kern w:val="0"/>
+            <w:sz w:val="21"/>
+            <w:szCs w:val="21"/>
+            <w14:ligatures w14:val="none"/>
+          </w:rPr>
+          <w:t>s</w:t>
         </w:r>
       </w:hyperlink>
       <w:r>
@@ -1284,7 +1310,7 @@
           <w14:ligatures w14:val="none"/>
         </w:rPr>
         <w:drawing>
-          <wp:inline distT="0" distB="0" distL="0" distR="0" wp14:anchorId="01DC1684" wp14:editId="00FEE382">
+          <wp:inline distT="0" distB="0" distL="0" distR="0" wp14:anchorId="01DC1684" wp14:editId="013C1EB0">
             <wp:extent cx="5943600" cy="2009775"/>
             <wp:effectExtent l="0" t="0" r="0" b="0"/>
             <wp:docPr id="1692042975" name="Picture 6" descr="A computer screen shot of a computer&#10;&#10;AI-generated content may be incorrect."/>
@@ -12116,6 +12142,11 @@
         <w:docPartUnique/>
       </w:docPartObj>
     </w:sdtPr>
+    <w:sdtEndPr>
+      <w:rPr>
+        <w:rStyle w:val="PageNumber"/>
+      </w:rPr>
+    </w:sdtEndPr>
     <w:sdtContent>
       <w:p>
         <w:pPr>
@@ -12174,6 +12205,11 @@
         <w:docPartUnique/>
       </w:docPartObj>
     </w:sdtPr>
+    <w:sdtEndPr>
+      <w:rPr>
+        <w:rStyle w:val="PageNumber"/>
+      </w:rPr>
+    </w:sdtEndPr>
     <w:sdtContent>
       <w:p>
         <w:pPr>
@@ -13271,9 +13307,9 @@
       <w:lvlJc w:val="left"/>
       <w:pPr>
         <w:tabs>
-          <w:tab w:val="num" w:pos="720"/>
+          <w:tab w:val="num" w:pos="240"/>
         </w:tabs>
-        <w:ind w:left="720" w:hanging="360"/>
+        <w:ind w:left="240" w:hanging="360"/>
       </w:pPr>
     </w:lvl>
     <w:lvl w:ilvl="1">
@@ -13283,9 +13319,9 @@
       <w:lvlJc w:val="left"/>
       <w:pPr>
         <w:tabs>
-          <w:tab w:val="num" w:pos="1440"/>
+          <w:tab w:val="num" w:pos="960"/>
         </w:tabs>
-        <w:ind w:left="1440" w:hanging="360"/>
+        <w:ind w:left="960" w:hanging="360"/>
       </w:pPr>
       <w:rPr>
         <w:rFonts w:ascii="Wingdings" w:hAnsi="Wingdings" w:hint="default"/>
@@ -13299,9 +13335,9 @@
       <w:lvlJc w:val="left"/>
       <w:pPr>
         <w:tabs>
-          <w:tab w:val="num" w:pos="2160"/>
+          <w:tab w:val="num" w:pos="1680"/>
         </w:tabs>
-        <w:ind w:left="2160" w:hanging="360"/>
+        <w:ind w:left="1680" w:hanging="360"/>
       </w:pPr>
     </w:lvl>
     <w:lvl w:ilvl="3" w:tentative="1">
@@ -13311,9 +13347,9 @@
       <w:lvlJc w:val="left"/>
       <w:pPr>
         <w:tabs>
-          <w:tab w:val="num" w:pos="2880"/>
+          <w:tab w:val="num" w:pos="2400"/>
         </w:tabs>
-        <w:ind w:left="2880" w:hanging="360"/>
+        <w:ind w:left="2400" w:hanging="360"/>
       </w:pPr>
     </w:lvl>
     <w:lvl w:ilvl="4" w:tentative="1">
@@ -13323,9 +13359,9 @@
       <w:lvlJc w:val="left"/>
       <w:pPr>
         <w:tabs>
-          <w:tab w:val="num" w:pos="3600"/>
+          <w:tab w:val="num" w:pos="3120"/>
         </w:tabs>
-        <w:ind w:left="3600" w:hanging="360"/>
+        <w:ind w:left="3120" w:hanging="360"/>
       </w:pPr>
     </w:lvl>
     <w:lvl w:ilvl="5" w:tentative="1">
@@ -13335,9 +13371,9 @@
       <w:lvlJc w:val="left"/>
       <w:pPr>
         <w:tabs>
-          <w:tab w:val="num" w:pos="4320"/>
+          <w:tab w:val="num" w:pos="3840"/>
         </w:tabs>
-        <w:ind w:left="4320" w:hanging="360"/>
+        <w:ind w:left="3840" w:hanging="360"/>
       </w:pPr>
     </w:lvl>
     <w:lvl w:ilvl="6" w:tentative="1">
@@ -13347,9 +13383,9 @@
       <w:lvlJc w:val="left"/>
       <w:pPr>
         <w:tabs>
-          <w:tab w:val="num" w:pos="5040"/>
+          <w:tab w:val="num" w:pos="4560"/>
         </w:tabs>
-        <w:ind w:left="5040" w:hanging="360"/>
+        <w:ind w:left="4560" w:hanging="360"/>
       </w:pPr>
     </w:lvl>
     <w:lvl w:ilvl="7" w:tentative="1">
@@ -13359,9 +13395,9 @@
       <w:lvlJc w:val="left"/>
       <w:pPr>
         <w:tabs>
-          <w:tab w:val="num" w:pos="5760"/>
+          <w:tab w:val="num" w:pos="5280"/>
         </w:tabs>
-        <w:ind w:left="5760" w:hanging="360"/>
+        <w:ind w:left="5280" w:hanging="360"/>
       </w:pPr>
     </w:lvl>
     <w:lvl w:ilvl="8" w:tentative="1">
@@ -13371,9 +13407,9 @@
       <w:lvlJc w:val="left"/>
       <w:pPr>
         <w:tabs>
-          <w:tab w:val="num" w:pos="6480"/>
+          <w:tab w:val="num" w:pos="6000"/>
         </w:tabs>
-        <w:ind w:left="6480" w:hanging="360"/>
+        <w:ind w:left="6000" w:hanging="360"/>
       </w:pPr>
     </w:lvl>
   </w:abstractNum>

</xml_diff>